<commit_message>
lasr set of changes
</commit_message>
<xml_diff>
--- a/pa4/doc/report.docx
+++ b/pa4/doc/report.docx
@@ -2949,7 +2949,33 @@
           <w:sz w:val="22"/>
           <w:szCs w:val="22"/>
         </w:rPr>
-        <w:t xml:space="preserve"> F1 score of 82.8% with window size of 5, hidden layer size of 100, learning rate of 0.03 and regulation constant of 0.0001. Among each NER type, PER and LOC has </w:t>
+        <w:t xml:space="preserve"> F1 score of 82.8% </w:t>
+      </w:r>
+      <w:r>
+        <w:rPr>
+          <w:rFonts w:cs="Menlo Regular"/>
+          <w:sz w:val="22"/>
+          <w:szCs w:val="22"/>
+        </w:rPr>
+        <w:t>(84</w:t>
+      </w:r>
+      <w:bookmarkStart w:id="0" w:name="_GoBack"/>
+      <w:bookmarkEnd w:id="0"/>
+      <w:r>
+        <w:rPr>
+          <w:rFonts w:cs="Menlo Regular"/>
+          <w:sz w:val="22"/>
+          <w:szCs w:val="22"/>
+        </w:rPr>
+        <w:t xml:space="preserve">% wit decay as mentioned later) </w:t>
+      </w:r>
+      <w:r>
+        <w:rPr>
+          <w:rFonts w:cs="Menlo Regular"/>
+          <w:sz w:val="22"/>
+          <w:szCs w:val="22"/>
+        </w:rPr>
+        <w:t xml:space="preserve">with window size of 5, hidden layer size of 100, learning rate of 0.03 and regulation constant of 0.0001. Among each NER type, PER and LOC has </w:t>
       </w:r>
       <w:r>
         <w:rPr>
@@ -5676,7 +5702,7 @@
           <w:sz w:val="22"/>
           <w:szCs w:val="22"/>
         </w:rPr>
-        <w:t>Other things  we tried</w:t>
+        <w:t xml:space="preserve">Other things </w:t>
       </w:r>
       <w:r>
         <w:rPr>
@@ -5684,10 +5710,16 @@
           <w:sz w:val="22"/>
           <w:szCs w:val="22"/>
         </w:rPr>
+        <w:t>we tried</w:t>
+      </w:r>
+      <w:r>
+        <w:rPr>
+          <w:b/>
+          <w:sz w:val="22"/>
+          <w:szCs w:val="22"/>
+        </w:rPr>
         <w:t xml:space="preserve"> --- Decaying Learning Rate</w:t>
       </w:r>
-      <w:bookmarkStart w:id="0" w:name="_GoBack"/>
-      <w:bookmarkEnd w:id="0"/>
     </w:p>
     <w:p>
       <w:pPr>
@@ -5703,7 +5735,22 @@
           <w:sz w:val="22"/>
           <w:szCs w:val="22"/>
         </w:rPr>
-        <w:t>We also tried to decay the learning rate by 0.9 per epoch instead of using the constant learning rate. This way base NN was able to achieve F1 of 84.1%. Decaying learning rate especially in the later epochs can help reduce variance and reach stable convergence.</w:t>
+        <w:t xml:space="preserve">We also tried to decay the learning rate by 0.9 per epoch instead of using the constant learning rate. This way base NN was able to </w:t>
+      </w:r>
+      <w:r>
+        <w:rPr>
+          <w:b/>
+          <w:sz w:val="22"/>
+          <w:szCs w:val="22"/>
+        </w:rPr>
+        <w:t>achieve F1 of 84.1%.</w:t>
+      </w:r>
+      <w:r>
+        <w:rPr>
+          <w:sz w:val="22"/>
+          <w:szCs w:val="22"/>
+        </w:rPr>
+        <w:t xml:space="preserve"> Decaying learning rate especially in the later epochs can help reduce variance and reach stable convergence.</w:t>
       </w:r>
     </w:p>
     <w:p>
@@ -5956,27 +6003,14 @@
                             <w:r>
                               <w:t xml:space="preserve">Figure </w:t>
                             </w:r>
-                            <w:r>
-                              <w:fldChar w:fldCharType="begin"/>
-                            </w:r>
-                            <w:r>
-                              <w:instrText xml:space="preserve"> SEQ Figure \* ARABIC </w:instrText>
-                            </w:r>
-                            <w:r>
-                              <w:fldChar w:fldCharType="separate"/>
-                            </w:r>
-                            <w:r>
-                              <w:rPr>
-                                <w:noProof/>
-                              </w:rPr>
-                              <w:t>1</w:t>
-                            </w:r>
-                            <w:r>
-                              <w:rPr>
-                                <w:noProof/>
-                              </w:rPr>
-                              <w:fldChar w:fldCharType="end"/>
-                            </w:r>
+                            <w:fldSimple w:instr=" SEQ Figure \* ARABIC ">
+                              <w:r>
+                                <w:rPr>
+                                  <w:noProof/>
+                                </w:rPr>
+                                <w:t>1</w:t>
+                              </w:r>
+                            </w:fldSimple>
                             <w:r>
                               <w:t>: Before Training</w:t>
                             </w:r>
@@ -10619,7 +10653,7 @@
 </file>
 
 <file path=customXml/itemProps1.xml><?xml version="1.0" encoding="utf-8"?>
-<ds:datastoreItem xmlns:ds="http://schemas.openxmlformats.org/officeDocument/2006/customXml" ds:itemID="{7B1F4514-C7D3-FD4B-8989-97350ABB0CD6}">
+<ds:datastoreItem xmlns:ds="http://schemas.openxmlformats.org/officeDocument/2006/customXml" ds:itemID="{4F251194-ED60-5746-9A34-60DA89FA0278}">
   <ds:schemaRefs>
     <ds:schemaRef ds:uri="http://schemas.openxmlformats.org/officeDocument/2006/bibliography"/>
   </ds:schemaRefs>

</xml_diff>